<commit_message>
Corrects an issue with CN1-S2-97-98-HW3 solution.
</commit_message>
<xml_diff>
--- a/Homeworks/S2-97-98/CN1-S2-97-98-HW3.docx
+++ b/Homeworks/S2-97-98/CN1-S2-97-98-HW3.docx
@@ -8046,6 +8046,9 @@
     <w:p>
       <w:pPr>
         <w:pStyle w:val="Solution"/>
+        <w:rPr>
+          <w:rFonts w:eastAsiaTheme="minorEastAsia"/>
+        </w:rPr>
       </w:pPr>
       <m:oMathPara>
         <m:oMath>
@@ -8160,6 +8163,76 @@
           </m:r>
         </m:oMath>
       </m:oMathPara>
+    </w:p>
+    <w:p>
+      <w:pPr>
+        <w:pStyle w:val="Solution"/>
+        <w:jc w:val="center"/>
+        <w:rPr>
+          <w:rFonts w:hint="cs"/>
+        </w:rPr>
+      </w:pPr>
+      <w:r>
+        <w:rPr>
+          <w:rFonts w:eastAsiaTheme="minorEastAsia"/>
+        </w:rPr>
+        <w:t xml:space="preserve">= </w:t>
+      </w:r>
+      <m:oMath>
+        <m:r>
+          <w:rPr>
+            <w:rFonts w:ascii="Cambria Math" w:hAnsi="Cambria Math"/>
+          </w:rPr>
+          <m:t>L=Wλ=0.247*</m:t>
+        </m:r>
+        <m:sSup>
+          <m:sSupPr>
+            <m:ctrlPr>
+              <w:rPr>
+                <w:rFonts w:ascii="Cambria Math" w:hAnsi="Cambria Math"/>
+                <w:i/>
+              </w:rPr>
+            </m:ctrlPr>
+          </m:sSupPr>
+          <m:e>
+            <m:r>
+              <w:rPr>
+                <w:rFonts w:ascii="Cambria Math" w:hAnsi="Cambria Math"/>
+              </w:rPr>
+              <m:t>10</m:t>
+            </m:r>
+          </m:e>
+          <m:sup>
+            <m:r>
+              <w:rPr>
+                <w:rFonts w:ascii="Cambria Math" w:hAnsi="Cambria Math"/>
+              </w:rPr>
+              <m:t>-3</m:t>
+            </m:r>
+          </m:sup>
+        </m:sSup>
+        <m:r>
+          <w:rPr>
+            <w:rFonts w:ascii="Cambria Math" w:hAnsi="Cambria Math"/>
+          </w:rPr>
+          <m:t>*4000=0.988</m:t>
+        </m:r>
+        <m:r>
+          <w:rPr>
+            <w:rFonts w:ascii="Cambria Math" w:hAnsi="Cambria Math"/>
+          </w:rPr>
+          <m:t xml:space="preserve"> packet</m:t>
+        </m:r>
+      </m:oMath>
+      <w:r>
+        <w:rPr>
+          <w:rFonts w:eastAsiaTheme="minorEastAsia" w:hint="cs"/>
+          <w:rtl/>
+        </w:rPr>
+        <w:t xml:space="preserve"> میانگین طول صف</w:t>
+      </w:r>
+      <w:bookmarkStart w:id="0" w:name="_GoBack"/>
+      <w:bookmarkEnd w:id="0"/>
     </w:p>
     <w:sectPr>
       <w:headerReference w:type="even" r:id="rId12"/>
@@ -8877,7 +8950,7 @@
         <w:rtl/>
         <w:lang w:bidi="fa-IR"/>
       </w:rPr>
-      <w:t xml:space="preserve">(موعد </w:t>
+      <w:t>(موعد تحویل:</w:t>
     </w:r>
     <w:r>
       <w:rPr>
@@ -8887,20 +8960,8 @@
         <w:rtl/>
         <w:lang w:bidi="fa-IR"/>
       </w:rPr>
-      <w:t>تحویل:</w:t>
-    </w:r>
-    <w:r>
-      <w:rPr>
-        <w:rFonts w:ascii="IranNastaliq" w:hAnsi="IranNastaliq" w:cs="IranNastaliq" w:hint="cs"/>
-        <w:sz w:val="36"/>
-        <w:szCs w:val="36"/>
-        <w:rtl/>
-        <w:lang w:bidi="fa-IR"/>
-      </w:rPr>
       <w:t>۱۹/۱۲/۹۷</w:t>
     </w:r>
-    <w:bookmarkStart w:id="0" w:name="_GoBack"/>
-    <w:bookmarkEnd w:id="0"/>
     <w:r>
       <w:rPr>
         <w:rFonts w:ascii="IranNastaliq" w:hAnsi="IranNastaliq" w:cs="IranNastaliq" w:hint="cs"/>
@@ -16591,7 +16652,7 @@
 </file>
 
 <file path=customXml/itemProps1.xml><?xml version="1.0" encoding="utf-8"?>
-<ds:datastoreItem xmlns:ds="http://schemas.openxmlformats.org/officeDocument/2006/customXml" ds:itemID="{D92072AD-A62F-47A1-A3B2-4CE67AB18A78}">
+<ds:datastoreItem xmlns:ds="http://schemas.openxmlformats.org/officeDocument/2006/customXml" ds:itemID="{DB0290EB-C42D-49BD-A2A9-276265A77619}">
   <ds:schemaRefs>
     <ds:schemaRef ds:uri="http://schemas.openxmlformats.org/officeDocument/2006/bibliography"/>
   </ds:schemaRefs>

</xml_diff>